<commit_message>
yet another merge commit
</commit_message>
<xml_diff>
--- a/doc/_Bericht.docx
+++ b/doc/_Bericht.docx
@@ -10,6 +10,7 @@
         </w:placeholder>
         <w:text/>
       </w:sdtPr>
+      <w:sdtEndPr/>
       <w:sdtContent>
         <w:p>
           <w:pPr>
@@ -29,6 +30,7 @@
         </w:placeholder>
         <w:text/>
       </w:sdtPr>
+      <w:sdtEndPr/>
       <w:sdtContent>
         <w:p>
           <w:pPr>
@@ -74,6 +76,7 @@
           <w:id w:val="257960141"/>
           <w:picture/>
         </w:sdtPr>
+        <w:sdtEndPr/>
         <w:sdtContent>
           <w:r>
             <w:rPr>
@@ -207,6 +210,7 @@
                               <w:id w:val="141468603"/>
                               <w:text/>
                             </w:sdtPr>
+                            <w:sdtEndPr/>
                             <w:sdtContent>
                               <w:p>
                                 <w:r>
@@ -222,6 +226,7 @@
                                 <w:id w:val="-254680422"/>
                                 <w:text/>
                               </w:sdtPr>
+                              <w:sdtEndPr/>
                               <w:sdtContent>
                                 <w:r>
                                   <w:t>Brugg</w:t>
@@ -241,6 +246,7 @@
                                   <w:calendar w:val="gregorian"/>
                                 </w:date>
                               </w:sdtPr>
+                              <w:sdtEndPr/>
                               <w:sdtContent>
                                 <w:r>
                                   <w:t>20.01.2017</w:t>
@@ -300,6 +306,7 @@
                         <w:id w:val="141468603"/>
                         <w:text/>
                       </w:sdtPr>
+                      <w:sdtEndPr/>
                       <w:sdtContent>
                         <w:p>
                           <w:r>
@@ -315,6 +322,7 @@
                           <w:id w:val="-254680422"/>
                           <w:text/>
                         </w:sdtPr>
+                        <w:sdtEndPr/>
                         <w:sdtContent>
                           <w:r>
                             <w:t>Brugg</w:t>
@@ -334,6 +342,7 @@
                             <w:calendar w:val="gregorian"/>
                           </w:date>
                         </w:sdtPr>
+                        <w:sdtEndPr/>
                         <w:sdtContent>
                           <w:r>
                             <w:t>20.01.2017</w:t>
@@ -393,7 +402,13 @@
     </w:p>
     <w:p>
       <w:r>
-        <w:t>Das Ziel dieser Arbeit ist die Erstellung eines Generators um Sudokus für den Kommerziellen Gebrauch zu erstellen. Damit ein Generator gebraucht werden kann müssen zwei Aufgaben erfüllt werden. Erstens</w:t>
+        <w:t>Das Ziel dieser Arbeit ist die Erstellung eines</w:t>
+      </w:r>
+      <w:r>
+        <w:t xml:space="preserve"> Generators um Sudokus für den k</w:t>
+      </w:r>
+      <w:r>
+        <w:t>ommerziellen Gebrauch zu erstellen. Damit ein Generator gebraucht werden kann müssen zwei Aufgaben erfüllt werden. Erstens</w:t>
       </w:r>
       <w:r>
         <w:t xml:space="preserve"> muss die Schwierigkeit von Sudokus evaluiert werden können und zweitens muss</w:t>
@@ -433,7 +448,15 @@
         <w:t>bereits eingestufte</w:t>
       </w:r>
       <w:r>
-        <w:t xml:space="preserve"> Sudokus gelöst und dabei diverse Werte aufgenommen. Mithilfe dieser Werte wird ein Neurales Netzwerk trainiert, welches anhand der Merkmale ein Sudoku einer Schwierigkeitsstufe zuweisen kann.</w:t>
+        <w:t xml:space="preserve"> Sudokus gelöst und dabei diverse Werte aufgenommen. </w:t>
+      </w:r>
+      <w:r>
+        <w:t>Mithilfe dieser Werte wird ein n</w:t>
+      </w:r>
+      <w:bookmarkStart w:id="2" w:name="_GoBack"/>
+      <w:bookmarkEnd w:id="2"/>
+      <w:r>
+        <w:t>eurales Netzwerk trainiert, welches anhand der Merkmale ein Sudoku einer Schwierigkeitsstufe zuweisen kann.</w:t>
       </w:r>
     </w:p>
     <w:p>
@@ -463,8 +486,6 @@
       <w:r>
         <w:t>Die Resultate unserer Arbeit werden vorgestellt und Erweiterungsmöglichkeiten sind aufgelistet.</w:t>
       </w:r>
-      <w:bookmarkStart w:id="2" w:name="_GoBack"/>
-      <w:bookmarkEnd w:id="2"/>
       <w:r>
         <w:br w:type="page"/>
       </w:r>
@@ -6914,14 +6935,27 @@
       <w:r>
         <w:t xml:space="preserve">Abb. </w:t>
       </w:r>
-      <w:fldSimple w:instr=" SEQ Abb. \* ARABIC ">
-        <w:r>
-          <w:rPr>
-            <w:noProof/>
-          </w:rPr>
-          <w:t>2</w:t>
-        </w:r>
-      </w:fldSimple>
+      <w:r>
+        <w:fldChar w:fldCharType="begin"/>
+      </w:r>
+      <w:r>
+        <w:instrText xml:space="preserve"> SEQ Abb. \* ARABIC </w:instrText>
+      </w:r>
+      <w:r>
+        <w:fldChar w:fldCharType="separate"/>
+      </w:r>
+      <w:r>
+        <w:rPr>
+          <w:noProof/>
+        </w:rPr>
+        <w:t>2</w:t>
+      </w:r>
+      <w:r>
+        <w:rPr>
+          <w:noProof/>
+        </w:rPr>
+        <w:fldChar w:fldCharType="end"/>
+      </w:r>
       <w:r>
         <w:t>: Format des ersten Datenpaketes</w:t>
       </w:r>
@@ -6982,14 +7016,27 @@
       <w:r>
         <w:t xml:space="preserve">Abb. </w:t>
       </w:r>
-      <w:fldSimple w:instr=" SEQ Abb. \* ARABIC ">
-        <w:r>
-          <w:rPr>
-            <w:noProof/>
-          </w:rPr>
-          <w:t>3</w:t>
-        </w:r>
-      </w:fldSimple>
+      <w:r>
+        <w:fldChar w:fldCharType="begin"/>
+      </w:r>
+      <w:r>
+        <w:instrText xml:space="preserve"> SEQ Abb. \* ARABIC </w:instrText>
+      </w:r>
+      <w:r>
+        <w:fldChar w:fldCharType="separate"/>
+      </w:r>
+      <w:r>
+        <w:rPr>
+          <w:noProof/>
+        </w:rPr>
+        <w:t>3</w:t>
+      </w:r>
+      <w:r>
+        <w:rPr>
+          <w:noProof/>
+        </w:rPr>
+        <w:fldChar w:fldCharType="end"/>
+      </w:r>
       <w:r>
         <w:t>: Format des zweiten Datenpaketes</w:t>
       </w:r>
@@ -7176,14 +7223,27 @@
       <w:r>
         <w:t xml:space="preserve">Abb. </w:t>
       </w:r>
-      <w:fldSimple w:instr=" SEQ Abb. \* ARABIC ">
-        <w:r>
-          <w:rPr>
-            <w:noProof/>
-          </w:rPr>
-          <w:t>4</w:t>
-        </w:r>
-      </w:fldSimple>
+      <w:r>
+        <w:fldChar w:fldCharType="begin"/>
+      </w:r>
+      <w:r>
+        <w:instrText xml:space="preserve"> SEQ Abb. \* ARABIC </w:instrText>
+      </w:r>
+      <w:r>
+        <w:fldChar w:fldCharType="separate"/>
+      </w:r>
+      <w:r>
+        <w:rPr>
+          <w:noProof/>
+        </w:rPr>
+        <w:t>4</w:t>
+      </w:r>
+      <w:r>
+        <w:rPr>
+          <w:noProof/>
+        </w:rPr>
+        <w:fldChar w:fldCharType="end"/>
+      </w:r>
       <w:r>
         <w:t>: Datenpaket</w:t>
       </w:r>
@@ -7250,14 +7310,27 @@
       <w:r>
         <w:t xml:space="preserve">Abb. </w:t>
       </w:r>
-      <w:fldSimple w:instr=" SEQ Abb. \* ARABIC ">
-        <w:r>
-          <w:rPr>
-            <w:noProof/>
-          </w:rPr>
-          <w:t>5</w:t>
-        </w:r>
-      </w:fldSimple>
+      <w:r>
+        <w:fldChar w:fldCharType="begin"/>
+      </w:r>
+      <w:r>
+        <w:instrText xml:space="preserve"> SEQ Abb. \* ARABIC </w:instrText>
+      </w:r>
+      <w:r>
+        <w:fldChar w:fldCharType="separate"/>
+      </w:r>
+      <w:r>
+        <w:rPr>
+          <w:noProof/>
+        </w:rPr>
+        <w:t>5</w:t>
+      </w:r>
+      <w:r>
+        <w:rPr>
+          <w:noProof/>
+        </w:rPr>
+        <w:fldChar w:fldCharType="end"/>
+      </w:r>
       <w:r>
         <w:t xml:space="preserve">: Datenpaket 2, prozentuale Anzahl </w:t>
       </w:r>
@@ -7359,14 +7432,27 @@
       <w:r>
         <w:t xml:space="preserve">Abb. </w:t>
       </w:r>
-      <w:fldSimple w:instr=" SEQ Abb. \* ARABIC ">
-        <w:r>
-          <w:rPr>
-            <w:noProof/>
-          </w:rPr>
-          <w:t>6</w:t>
-        </w:r>
-      </w:fldSimple>
+      <w:r>
+        <w:fldChar w:fldCharType="begin"/>
+      </w:r>
+      <w:r>
+        <w:instrText xml:space="preserve"> SEQ Abb. \* ARABIC </w:instrText>
+      </w:r>
+      <w:r>
+        <w:fldChar w:fldCharType="separate"/>
+      </w:r>
+      <w:r>
+        <w:rPr>
+          <w:noProof/>
+        </w:rPr>
+        <w:t>6</w:t>
+      </w:r>
+      <w:r>
+        <w:rPr>
+          <w:noProof/>
+        </w:rPr>
+        <w:fldChar w:fldCharType="end"/>
+      </w:r>
       <w:r>
         <w:t>: Datenpaket 1, durchschnittliche Anzahl vorgegebener Ziffern</w:t>
       </w:r>
@@ -7439,14 +7525,27 @@
       <w:r>
         <w:t xml:space="preserve">Abb. </w:t>
       </w:r>
-      <w:fldSimple w:instr=" SEQ Abb. \* ARABIC ">
-        <w:r>
-          <w:rPr>
-            <w:noProof/>
-          </w:rPr>
-          <w:t>7</w:t>
-        </w:r>
-      </w:fldSimple>
+      <w:r>
+        <w:fldChar w:fldCharType="begin"/>
+      </w:r>
+      <w:r>
+        <w:instrText xml:space="preserve"> SEQ Abb. \* ARABIC </w:instrText>
+      </w:r>
+      <w:r>
+        <w:fldChar w:fldCharType="separate"/>
+      </w:r>
+      <w:r>
+        <w:rPr>
+          <w:noProof/>
+        </w:rPr>
+        <w:t>7</w:t>
+      </w:r>
+      <w:r>
+        <w:rPr>
+          <w:noProof/>
+        </w:rPr>
+        <w:fldChar w:fldCharType="end"/>
+      </w:r>
       <w:r>
         <w:t>: Datenpaket 2</w:t>
       </w:r>
@@ -8006,14 +8105,27 @@
       <w:r>
         <w:t xml:space="preserve">Abb. </w:t>
       </w:r>
-      <w:fldSimple w:instr=" SEQ Abb. \* ARABIC ">
-        <w:r>
-          <w:rPr>
-            <w:noProof/>
-          </w:rPr>
-          <w:t>8</w:t>
-        </w:r>
-      </w:fldSimple>
+      <w:r>
+        <w:fldChar w:fldCharType="begin"/>
+      </w:r>
+      <w:r>
+        <w:instrText xml:space="preserve"> SEQ Abb. \* ARABIC </w:instrText>
+      </w:r>
+      <w:r>
+        <w:fldChar w:fldCharType="separate"/>
+      </w:r>
+      <w:r>
+        <w:rPr>
+          <w:noProof/>
+        </w:rPr>
+        <w:t>8</w:t>
+      </w:r>
+      <w:r>
+        <w:rPr>
+          <w:noProof/>
+        </w:rPr>
+        <w:fldChar w:fldCharType="end"/>
+      </w:r>
       <w:r>
         <w:t>: Durchschnittliche Anzahl Lösungsmethoden pro Schwierigkeitsstufe</w:t>
       </w:r>
@@ -8108,14 +8220,27 @@
                             <w:r>
                               <w:t xml:space="preserve">Abb. </w:t>
                             </w:r>
-                            <w:fldSimple w:instr=" SEQ Abb. \* ARABIC ">
-                              <w:r>
-                                <w:rPr>
-                                  <w:noProof/>
-                                </w:rPr>
-                                <w:t>9</w:t>
-                              </w:r>
-                            </w:fldSimple>
+                            <w:r>
+                              <w:fldChar w:fldCharType="begin"/>
+                            </w:r>
+                            <w:r>
+                              <w:instrText xml:space="preserve"> SEQ Abb. \* ARABIC </w:instrText>
+                            </w:r>
+                            <w:r>
+                              <w:fldChar w:fldCharType="separate"/>
+                            </w:r>
+                            <w:r>
+                              <w:rPr>
+                                <w:noProof/>
+                              </w:rPr>
+                              <w:t>9</w:t>
+                            </w:r>
+                            <w:r>
+                              <w:rPr>
+                                <w:noProof/>
+                              </w:rPr>
+                              <w:fldChar w:fldCharType="end"/>
+                            </w:r>
                             <w:r>
                               <w:t>: Konfusionsmatrix basierend auf erstem Datenpaket (Matlab)</w:t>
                             </w:r>
@@ -8149,14 +8274,27 @@
                       <w:r>
                         <w:t xml:space="preserve">Abb. </w:t>
                       </w:r>
-                      <w:fldSimple w:instr=" SEQ Abb. \* ARABIC ">
-                        <w:r>
-                          <w:rPr>
-                            <w:noProof/>
-                          </w:rPr>
-                          <w:t>9</w:t>
-                        </w:r>
-                      </w:fldSimple>
+                      <w:r>
+                        <w:fldChar w:fldCharType="begin"/>
+                      </w:r>
+                      <w:r>
+                        <w:instrText xml:space="preserve"> SEQ Abb. \* ARABIC </w:instrText>
+                      </w:r>
+                      <w:r>
+                        <w:fldChar w:fldCharType="separate"/>
+                      </w:r>
+                      <w:r>
+                        <w:rPr>
+                          <w:noProof/>
+                        </w:rPr>
+                        <w:t>9</w:t>
+                      </w:r>
+                      <w:r>
+                        <w:rPr>
+                          <w:noProof/>
+                        </w:rPr>
+                        <w:fldChar w:fldCharType="end"/>
+                      </w:r>
                       <w:r>
                         <w:t>: Konfusionsmatrix basierend auf erstem Datenpaket (Matlab)</w:t>
                       </w:r>
@@ -8303,14 +8441,27 @@
                             <w:r>
                               <w:t xml:space="preserve">Abb. </w:t>
                             </w:r>
-                            <w:fldSimple w:instr=" SEQ Abb. \* ARABIC ">
-                              <w:r>
-                                <w:rPr>
-                                  <w:noProof/>
-                                </w:rPr>
-                                <w:t>10</w:t>
-                              </w:r>
-                            </w:fldSimple>
+                            <w:r>
+                              <w:fldChar w:fldCharType="begin"/>
+                            </w:r>
+                            <w:r>
+                              <w:instrText xml:space="preserve"> SEQ Abb. \* ARABIC </w:instrText>
+                            </w:r>
+                            <w:r>
+                              <w:fldChar w:fldCharType="separate"/>
+                            </w:r>
+                            <w:r>
+                              <w:rPr>
+                                <w:noProof/>
+                              </w:rPr>
+                              <w:t>10</w:t>
+                            </w:r>
+                            <w:r>
+                              <w:rPr>
+                                <w:noProof/>
+                              </w:rPr>
+                              <w:fldChar w:fldCharType="end"/>
+                            </w:r>
                             <w:r>
                               <w:t>: Konfusionsmatrix basierend auf erstem Datenpaket (Neuroph)</w:t>
                             </w:r>
@@ -8344,14 +8495,27 @@
                       <w:r>
                         <w:t xml:space="preserve">Abb. </w:t>
                       </w:r>
-                      <w:fldSimple w:instr=" SEQ Abb. \* ARABIC ">
-                        <w:r>
-                          <w:rPr>
-                            <w:noProof/>
-                          </w:rPr>
-                          <w:t>10</w:t>
-                        </w:r>
-                      </w:fldSimple>
+                      <w:r>
+                        <w:fldChar w:fldCharType="begin"/>
+                      </w:r>
+                      <w:r>
+                        <w:instrText xml:space="preserve"> SEQ Abb. \* ARABIC </w:instrText>
+                      </w:r>
+                      <w:r>
+                        <w:fldChar w:fldCharType="separate"/>
+                      </w:r>
+                      <w:r>
+                        <w:rPr>
+                          <w:noProof/>
+                        </w:rPr>
+                        <w:t>10</w:t>
+                      </w:r>
+                      <w:r>
+                        <w:rPr>
+                          <w:noProof/>
+                        </w:rPr>
+                        <w:fldChar w:fldCharType="end"/>
+                      </w:r>
                       <w:r>
                         <w:t>: Konfusionsmatrix basierend auf erstem Datenpaket (Neuroph)</w:t>
                       </w:r>
@@ -8752,10 +8916,31 @@
       <w:bookmarkEnd w:id="69"/>
     </w:p>
     <w:p>
-      <w:pPr>
-        <w:spacing w:after="200" w:line="276" w:lineRule="auto"/>
-      </w:pPr>
       <w:bookmarkStart w:id="70" w:name="_Toc472842681"/>
+      <w:r>
+        <w:t xml:space="preserve">Die Einteilung von Sudokus in bestimmte Schwierigkeitsstufen aufgrund menschlicher Lösungs-methoden ist ein guter Ansatz. Dabei muss jedoch notiert werden, dass die komplexeren Lö-sungsmethoden für unsere generierten Sudokus nur sehr selten verwendet werden. Dazu kommt, dass nicht nur die verwendeten Lösungsmethoden Einfluss auf die Klassifizierung von Sudokus haben. </w:t>
+      </w:r>
+    </w:p>
+    <w:p>
+      <w:r>
+        <w:t>Es ist sehr wichtig, dass die Klassifizierung der Testdaten von hoher Qualität ist, ansonsten folgt daraus eine schlechte Einteilung der neu generierten Sudokus. Ein grosses Trainingsset ist ebenfalls wichtig, wobei darauf geachtet werde muss, dass alle Sudokus vom selben Klassifizie-rer eingestuft wurden.</w:t>
+      </w:r>
+    </w:p>
+    <w:p>
+      <w:r>
+        <w:t>Die drei implementierten Generatormethoden weisen eine unterschiedliche Verteilung der Schwierigkeitsstufen der erstellten Sudokus auf. Weiterhin unterscheiden sich die generierten Sudokus im Symmetriegrad. So kann weiterführend die gewünschte Schwierigkeit und Symmet-rie die Wahl des Generators beeinflussen.</w:t>
+      </w:r>
+    </w:p>
+    <w:p/>
+    <w:p>
+      <w:r>
+        <w:t xml:space="preserve">Unsere Rolle in diesem Projekt ist nun abgeschlossen und das Projektziel der Implementation eines Sudokugenerators, welcher auf Basis von 17er Sudokus neue Rätsel verschiedener Schwierigkeiten erstellt wurde erreicht. </w:t>
+      </w:r>
+    </w:p>
+    <w:p>
+      <w:r>
+        <w:t>Unser Projekt wird nun in das KTI-Projekt eingebunden und dort als Teil der gesamten Software weiterentwickelt.</w:t>
+      </w:r>
     </w:p>
     <w:p>
       <w:pPr>
@@ -9554,7 +9739,7 @@
       <w:rPr>
         <w:noProof/>
       </w:rPr>
-      <w:t>3</w:t>
+      <w:t>21</w:t>
     </w:r>
     <w:r>
       <w:fldChar w:fldCharType="end"/>
@@ -9562,14 +9747,27 @@
     <w:r>
       <w:t>/</w:t>
     </w:r>
-    <w:fldSimple w:instr=" NUMPAGES   \* MERGEFORMAT ">
-      <w:r>
-        <w:rPr>
-          <w:noProof/>
-        </w:rPr>
-        <w:t>37</w:t>
-      </w:r>
-    </w:fldSimple>
+    <w:r>
+      <w:fldChar w:fldCharType="begin"/>
+    </w:r>
+    <w:r>
+      <w:instrText xml:space="preserve"> NUMPAGES   \* MERGEFORMAT </w:instrText>
+    </w:r>
+    <w:r>
+      <w:fldChar w:fldCharType="separate"/>
+    </w:r>
+    <w:r>
+      <w:rPr>
+        <w:noProof/>
+      </w:rPr>
+      <w:t>37</w:t>
+    </w:r>
+    <w:r>
+      <w:rPr>
+        <w:noProof/>
+      </w:rPr>
+      <w:fldChar w:fldCharType="end"/>
+    </w:r>
   </w:p>
   <w:p>
     <w:pPr>
@@ -9868,14 +10066,27 @@
     <w:r>
       <w:t>/</w:t>
     </w:r>
-    <w:fldSimple w:instr=" NUMPAGES   \* MERGEFORMAT ">
-      <w:r>
-        <w:rPr>
-          <w:noProof/>
-        </w:rPr>
-        <w:t>37</w:t>
-      </w:r>
-    </w:fldSimple>
+    <w:r>
+      <w:fldChar w:fldCharType="begin"/>
+    </w:r>
+    <w:r>
+      <w:instrText xml:space="preserve"> NUMPAGES   \* MERGEFORMAT </w:instrText>
+    </w:r>
+    <w:r>
+      <w:fldChar w:fldCharType="separate"/>
+    </w:r>
+    <w:r>
+      <w:rPr>
+        <w:noProof/>
+      </w:rPr>
+      <w:t>37</w:t>
+    </w:r>
+    <w:r>
+      <w:rPr>
+        <w:noProof/>
+      </w:rPr>
+      <w:fldChar w:fldCharType="end"/>
+    </w:r>
   </w:p>
   <w:p>
     <w:pPr>
@@ -17350,6 +17561,7 @@
     <w:rsid w:val="001A2BDC"/>
     <w:rsid w:val="00257DD5"/>
     <w:rsid w:val="003E64BE"/>
+    <w:rsid w:val="00432CEF"/>
     <w:rsid w:val="004461B0"/>
     <w:rsid w:val="005E3F8A"/>
     <w:rsid w:val="005F3B38"/>
@@ -18154,7 +18366,7 @@
 </file>
 
 <file path=customXml/itemProps2.xml><?xml version="1.0" encoding="utf-8"?>
-<ds:datastoreItem xmlns:ds="http://schemas.openxmlformats.org/officeDocument/2006/customXml" ds:itemID="{92B9CB38-305D-4640-A62A-1FACED523C9D}">
+<ds:datastoreItem xmlns:ds="http://schemas.openxmlformats.org/officeDocument/2006/customXml" ds:itemID="{FDB54674-3578-4E95-B24A-DFFE69C314BC}">
   <ds:schemaRefs>
     <ds:schemaRef ds:uri="http://schemas.openxmlformats.org/officeDocument/2006/bibliography"/>
   </ds:schemaRefs>

</xml_diff>